<commit_message>
Final Project for my .Net III class in college.
</commit_message>
<xml_diff>
--- a/StatementOfWork.docx
+++ b/StatementOfWork.docx
@@ -13,7 +13,16 @@
     </w:p>
     <w:p>
       <w:r>
-        <w:t>Date: October 11, 2023</w:t>
+        <w:t xml:space="preserve">Date: </w:t>
+      </w:r>
+      <w:r>
+        <w:t>April 4</w:t>
+      </w:r>
+      <w:r>
+        <w:t>, 202</w:t>
+      </w:r>
+      <w:r>
+        <w:t>4</w:t>
       </w:r>
     </w:p>
     <w:p>
@@ -92,35 +101,92 @@
       <w:r>
         <w:t xml:space="preserve">: </w:t>
       </w:r>
-      <w:hyperlink r:id="rId5" w:history="1">
-        <w:r>
-          <w:rPr>
-            <w:rStyle w:val="Hyperlink"/>
-            <w:rFonts w:asciiTheme="minorHAnsi" w:hAnsiTheme="minorHAnsi" w:cstheme="minorHAnsi"/>
-            <w:sz w:val="22"/>
-            <w:szCs w:val="22"/>
-          </w:rPr>
-          <w:t xml:space="preserve">Final Project Guidelines -.Net II </w:t>
-        </w:r>
-        <w:r>
-          <w:rPr>
-            <w:rStyle w:val="Hyperlink"/>
-            <w:rFonts w:asciiTheme="minorHAnsi" w:hAnsiTheme="minorHAnsi" w:cstheme="minorHAnsi"/>
-            <w:sz w:val="22"/>
-            <w:szCs w:val="22"/>
-          </w:rPr>
-          <w:t>K</w:t>
-        </w:r>
-        <w:r>
-          <w:rPr>
-            <w:rStyle w:val="Hyperlink"/>
-            <w:rFonts w:asciiTheme="minorHAnsi" w:hAnsiTheme="minorHAnsi" w:cstheme="minorHAnsi"/>
-            <w:sz w:val="22"/>
-            <w:szCs w:val="22"/>
-          </w:rPr>
-          <w:t>irkwood Community College</w:t>
-        </w:r>
-      </w:hyperlink>
+      <w:bookmarkStart w:id="0" w:name="_Hlk163133047"/>
+      <w:r>
+        <w:rPr>
+          <w:rFonts w:asciiTheme="minorHAnsi" w:hAnsiTheme="minorHAnsi" w:cstheme="minorHAnsi"/>
+          <w:sz w:val="22"/>
+          <w:szCs w:val="22"/>
+        </w:rPr>
+        <w:fldChar w:fldCharType="begin"/>
+      </w:r>
+      <w:r>
+        <w:rPr>
+          <w:rFonts w:asciiTheme="minorHAnsi" w:hAnsiTheme="minorHAnsi" w:cstheme="minorHAnsi"/>
+          <w:sz w:val="22"/>
+          <w:szCs w:val="22"/>
+        </w:rPr>
+        <w:instrText>HYPERLINK "https://talon.kirkwood.edu/d2l/le/content/199557/viewContent/5775863/View"</w:instrText>
+      </w:r>
+      <w:r>
+        <w:rPr>
+          <w:rFonts w:asciiTheme="minorHAnsi" w:hAnsiTheme="minorHAnsi" w:cstheme="minorHAnsi"/>
+          <w:sz w:val="22"/>
+          <w:szCs w:val="22"/>
+        </w:rPr>
+      </w:r>
+      <w:r>
+        <w:rPr>
+          <w:rFonts w:asciiTheme="minorHAnsi" w:hAnsiTheme="minorHAnsi" w:cstheme="minorHAnsi"/>
+          <w:sz w:val="22"/>
+          <w:szCs w:val="22"/>
+        </w:rPr>
+        <w:fldChar w:fldCharType="separate"/>
+      </w:r>
+      <w:r>
+        <w:rPr>
+          <w:rStyle w:val="Hyperlink"/>
+          <w:rFonts w:asciiTheme="minorHAnsi" w:hAnsiTheme="minorHAnsi" w:cstheme="minorHAnsi"/>
+          <w:sz w:val="22"/>
+          <w:szCs w:val="22"/>
+        </w:rPr>
+        <w:t xml:space="preserve">Final Project Guidelines -.Net </w:t>
+      </w:r>
+      <w:r>
+        <w:rPr>
+          <w:rStyle w:val="Hyperlink"/>
+          <w:rFonts w:asciiTheme="minorHAnsi" w:hAnsiTheme="minorHAnsi" w:cstheme="minorHAnsi"/>
+          <w:sz w:val="22"/>
+          <w:szCs w:val="22"/>
+        </w:rPr>
+        <w:t>III</w:t>
+      </w:r>
+      <w:r>
+        <w:rPr>
+          <w:rStyle w:val="Hyperlink"/>
+          <w:rFonts w:asciiTheme="minorHAnsi" w:hAnsiTheme="minorHAnsi" w:cstheme="minorHAnsi"/>
+          <w:sz w:val="22"/>
+          <w:szCs w:val="22"/>
+        </w:rPr>
+        <w:t xml:space="preserve"> Kirkw</w:t>
+      </w:r>
+      <w:r>
+        <w:rPr>
+          <w:rStyle w:val="Hyperlink"/>
+          <w:rFonts w:asciiTheme="minorHAnsi" w:hAnsiTheme="minorHAnsi" w:cstheme="minorHAnsi"/>
+          <w:sz w:val="22"/>
+          <w:szCs w:val="22"/>
+        </w:rPr>
+        <w:t>o</w:t>
+      </w:r>
+      <w:r>
+        <w:rPr>
+          <w:rStyle w:val="Hyperlink"/>
+          <w:rFonts w:asciiTheme="minorHAnsi" w:hAnsiTheme="minorHAnsi" w:cstheme="minorHAnsi"/>
+          <w:sz w:val="22"/>
+          <w:szCs w:val="22"/>
+        </w:rPr>
+        <w:t>od Community College</w:t>
+      </w:r>
+      <w:bookmarkEnd w:id="0"/>
+      <w:r>
+        <w:rPr>
+          <w:rFonts w:asciiTheme="minorHAnsi" w:hAnsiTheme="minorHAnsi" w:cstheme="minorHAnsi"/>
+          <w:sz w:val="22"/>
+          <w:szCs w:val="22"/>
+        </w:rPr>
+        <w:fldChar w:fldCharType="end"/>
+      </w:r>
     </w:p>
     <w:p/>
     <w:p>
@@ -146,7 +212,16 @@
           <w:sz w:val="22"/>
           <w:szCs w:val="22"/>
         </w:rPr>
-        <w:t>Due December 5</w:t>
+        <w:t xml:space="preserve">Due </w:t>
+      </w:r>
+      <w:r>
+        <w:rPr>
+          <w:rFonts w:asciiTheme="minorHAnsi" w:hAnsiTheme="minorHAnsi" w:cstheme="minorHAnsi"/>
+          <w:color w:val="000000" w:themeColor="text1"/>
+          <w:sz w:val="22"/>
+          <w:szCs w:val="22"/>
+        </w:rPr>
+        <w:t>May 3</w:t>
       </w:r>
       <w:r>
         <w:rPr>
@@ -156,7 +231,7 @@
           <w:szCs w:val="22"/>
           <w:vertAlign w:val="superscript"/>
         </w:rPr>
-        <w:t>th</w:t>
+        <w:t>rd</w:t>
       </w:r>
       <w:proofErr w:type="gramStart"/>
       <w:r>
@@ -166,7 +241,16 @@
           <w:sz w:val="22"/>
           <w:szCs w:val="22"/>
         </w:rPr>
-        <w:t xml:space="preserve"> 2023</w:t>
+        <w:t xml:space="preserve"> 202</w:t>
+      </w:r>
+      <w:r>
+        <w:rPr>
+          <w:rFonts w:asciiTheme="minorHAnsi" w:hAnsiTheme="minorHAnsi" w:cstheme="minorHAnsi"/>
+          <w:color w:val="000000" w:themeColor="text1"/>
+          <w:sz w:val="22"/>
+          <w:szCs w:val="22"/>
+        </w:rPr>
+        <w:t>4</w:t>
       </w:r>
       <w:proofErr w:type="gramEnd"/>
     </w:p>
@@ -215,19 +299,17 @@
           <w:sz w:val="22"/>
           <w:szCs w:val="22"/>
         </w:rPr>
-        <w:t xml:space="preserve">See final project </w:t>
-      </w:r>
-      <w:proofErr w:type="gramStart"/>
-      <w:r>
-        <w:rPr>
-          <w:rFonts w:asciiTheme="minorHAnsi" w:hAnsiTheme="minorHAnsi" w:cstheme="minorHAnsi"/>
-          <w:color w:val="000000" w:themeColor="text1"/>
-          <w:sz w:val="22"/>
-          <w:szCs w:val="22"/>
-        </w:rPr>
-        <w:t>guidelines</w:t>
-      </w:r>
-      <w:proofErr w:type="gramEnd"/>
+        <w:t>See final project guidelines</w:t>
+      </w:r>
+      <w:r>
+        <w:rPr>
+          <w:rFonts w:asciiTheme="minorHAnsi" w:hAnsiTheme="minorHAnsi" w:cstheme="minorHAnsi"/>
+          <w:color w:val="000000" w:themeColor="text1"/>
+          <w:sz w:val="22"/>
+          <w:szCs w:val="22"/>
+        </w:rPr>
+        <w:t>.</w:t>
+      </w:r>
     </w:p>
     <w:p/>
     <w:sectPr>
@@ -841,6 +923,7 @@
   <w:style w:type="character" w:default="1" w:styleId="DefaultParagraphFont">
     <w:name w:val="Default Paragraph Font"/>
     <w:uiPriority w:val="1"/>
+    <w:semiHidden/>
     <w:unhideWhenUsed/>
   </w:style>
   <w:style w:type="table" w:default="1" w:styleId="TableNormal">

</xml_diff>